<commit_message>
dodanie linku do mgr jakiegos typa w necie
</commit_message>
<xml_diff>
--- a/Grabowski_Artur_mgr.docx
+++ b/Grabowski_Artur_mgr.docx
@@ -313,16 +313,7 @@
           <w:color w:val="auto"/>
           <w:sz w:val="22"/>
         </w:rPr>
-        <w:t xml:space="preserve">1.4 Tworzenie </w:t>
-      </w:r>
-      <w:r>
-        <w:rPr>
-          <w:rFonts w:asciiTheme="majorHAnsi" w:hAnsiTheme="majorHAnsi"/>
-          <w:bCs/>
-          <w:color w:val="auto"/>
-          <w:sz w:val="22"/>
-        </w:rPr>
-        <w:t xml:space="preserve">aplikacji </w:t>
+        <w:t xml:space="preserve">1.4 Tworzenie aplikacji </w:t>
       </w:r>
       <w:r>
         <w:rPr>
@@ -369,16 +360,7 @@
           <w:color w:val="auto"/>
           <w:sz w:val="22"/>
         </w:rPr>
-        <w:t>Rozdział 2. Opis teoretyczny używanych urzą</w:t>
-      </w:r>
-      <w:r>
-        <w:rPr>
-          <w:rFonts w:asciiTheme="majorHAnsi" w:hAnsiTheme="majorHAnsi"/>
-          <w:bCs/>
-          <w:color w:val="auto"/>
-          <w:sz w:val="22"/>
-        </w:rPr>
-        <w:t>dzeń i schemat ideowy układu.</w:t>
+        <w:t>Rozdział 2. Opis teoretyczny używanych urządzeń i schemat ideowy układu.</w:t>
       </w:r>
       <w:r>
         <w:rPr>
@@ -536,16 +518,7 @@
           <w:color w:val="auto"/>
           <w:sz w:val="22"/>
         </w:rPr>
-        <w:t>2.2.1 Czujnik te</w:t>
-      </w:r>
-      <w:r>
-        <w:rPr>
-          <w:rFonts w:asciiTheme="majorHAnsi" w:hAnsiTheme="majorHAnsi"/>
-          <w:bCs/>
-          <w:color w:val="auto"/>
-          <w:sz w:val="22"/>
-        </w:rPr>
-        <w:t>mperatury i wilgotności DHT11</w:t>
+        <w:t>2.2.1 Czujnik temperatury i wilgotności DHT11</w:t>
       </w:r>
       <w:r>
         <w:rPr>
@@ -756,34 +729,7 @@
         <w:t xml:space="preserve">  </w:t>
       </w:r>
       <w:r>
-        <w:rPr>
-          <w:rFonts w:ascii="Century Gothic" w:hAnsi="Century Gothic"/>
-          <w:color w:val="222222"/>
-          <w:sz w:val="20"/>
-          <w:szCs w:val="20"/>
-          <w:shd w:val="clear" w:color="auto" w:fill="E8E8E8"/>
-        </w:rPr>
-        <w:t>1 - 65535 lx</w:t>
-      </w:r>
-      <w:r>
-        <w:rPr>
-          <w:rFonts w:ascii="Century Gothic" w:hAnsi="Century Gothic"/>
-          <w:color w:val="222222"/>
-          <w:sz w:val="20"/>
-          <w:szCs w:val="20"/>
-          <w:shd w:val="clear" w:color="auto" w:fill="E8E8E8"/>
-        </w:rPr>
-        <w:t xml:space="preserve"> lub </w:t>
-      </w:r>
-      <w:r>
-        <w:rPr>
-          <w:rFonts w:ascii="Century Gothic" w:hAnsi="Century Gothic"/>
-          <w:color w:val="222222"/>
-          <w:sz w:val="20"/>
-          <w:szCs w:val="20"/>
-          <w:shd w:val="clear" w:color="auto" w:fill="E8E8E8"/>
-        </w:rPr>
-        <w:t>LM339</w:t>
+        <w:t>1 - 65535 lx lub LM339</w:t>
       </w:r>
     </w:p>
     <w:p>
@@ -1394,35 +1340,8 @@
           <w:sz w:val="22"/>
         </w:rPr>
       </w:pPr>
-      <w:r>
-        <w:rPr>
-          <w:rFonts w:asciiTheme="majorHAnsi" w:hAnsiTheme="majorHAnsi"/>
-          <w:bCs/>
-          <w:color w:val="auto"/>
-          <w:sz w:val="22"/>
-        </w:rPr>
-        <w:t xml:space="preserve">- tutaj </w:t>
-      </w:r>
-      <w:proofErr w:type="spellStart"/>
-      <w:r>
-        <w:rPr>
-          <w:rFonts w:asciiTheme="majorHAnsi" w:hAnsiTheme="majorHAnsi"/>
-          <w:bCs/>
-          <w:color w:val="auto"/>
-          <w:sz w:val="22"/>
-        </w:rPr>
-        <w:t>poki</w:t>
-      </w:r>
-      <w:proofErr w:type="spellEnd"/>
-      <w:r>
-        <w:rPr>
-          <w:rFonts w:asciiTheme="majorHAnsi" w:hAnsiTheme="majorHAnsi"/>
-          <w:bCs/>
-          <w:color w:val="auto"/>
-          <w:sz w:val="22"/>
-        </w:rPr>
-        <w:t xml:space="preserve"> co nie wiem nic </w:t>
-      </w:r>
+      <w:bookmarkStart w:id="0" w:name="_GoBack"/>
+      <w:bookmarkEnd w:id="0"/>
       <w:r>
         <w:rPr>
           <w:rFonts w:asciiTheme="majorHAnsi" w:hAnsiTheme="majorHAnsi"/>
@@ -1432,6 +1351,28 @@
         </w:rPr>
         <w:tab/>
       </w:r>
+    </w:p>
+    <w:p>
+      <w:pPr>
+        <w:jc w:val="left"/>
+        <w:rPr>
+          <w:rFonts w:asciiTheme="majorHAnsi" w:hAnsiTheme="majorHAnsi"/>
+          <w:bCs/>
+          <w:color w:val="auto"/>
+          <w:sz w:val="22"/>
+        </w:rPr>
+      </w:pPr>
+      <w:hyperlink r:id="rId5" w:history="1">
+        <w:r>
+          <w:rPr>
+            <w:rStyle w:val="Hipercze"/>
+            <w:rFonts w:asciiTheme="majorHAnsi" w:hAnsiTheme="majorHAnsi"/>
+            <w:bCs/>
+            <w:sz w:val="22"/>
+          </w:rPr>
+          <w:t>http://home.agh.edu.pl/~horzyk/pracedyplom/2009pawelmiczko-pracdypl.pdf</w:t>
+        </w:r>
+      </w:hyperlink>
     </w:p>
     <w:p>
       <w:pPr>
@@ -1531,18 +1472,7 @@
           <w:color w:val="auto"/>
           <w:sz w:val="22"/>
         </w:rPr>
-        <w:t>5</w:t>
-      </w:r>
-      <w:bookmarkStart w:id="0" w:name="_GoBack"/>
-      <w:bookmarkEnd w:id="0"/>
-      <w:r>
-        <w:rPr>
-          <w:rFonts w:asciiTheme="majorHAnsi" w:hAnsiTheme="majorHAnsi"/>
-          <w:bCs/>
-          <w:color w:val="auto"/>
-          <w:sz w:val="22"/>
-        </w:rPr>
-        <w:t xml:space="preserve">.2. </w:t>
+        <w:t xml:space="preserve">5.2. </w:t>
       </w:r>
       <w:proofErr w:type="spellStart"/>
       <w:r>

</xml_diff>

<commit_message>
Zmiany do sprawdzenia kontroli wersji
</commit_message>
<xml_diff>
--- a/Grabowski_Artur_mgr.docx
+++ b/Grabowski_Artur_mgr.docx
@@ -41,6 +41,15 @@
         </w:rPr>
         <w:tab/>
       </w:r>
+      <w:r>
+        <w:rPr>
+          <w:rFonts w:asciiTheme="majorHAnsi" w:hAnsiTheme="majorHAnsi"/>
+          <w:bCs/>
+          <w:color w:val="auto"/>
+          <w:sz w:val="22"/>
+        </w:rPr>
+        <w:t xml:space="preserve">zmiany z dupy </w:t>
+      </w:r>
     </w:p>
     <w:p>
       <w:pPr>
@@ -224,6 +233,17 @@
         </w:rPr>
         <w:t xml:space="preserve">// dużo z inżynierskiej </w:t>
       </w:r>
+      <w:proofErr w:type="spellStart"/>
+      <w:r>
+        <w:rPr>
+          <w:rFonts w:asciiTheme="majorHAnsi" w:hAnsiTheme="majorHAnsi"/>
+          <w:bCs/>
+          <w:color w:val="auto"/>
+          <w:sz w:val="22"/>
+        </w:rPr>
+        <w:t>xxxxx</w:t>
+      </w:r>
+      <w:proofErr w:type="spellEnd"/>
     </w:p>
     <w:p>
       <w:pPr>
@@ -498,7 +518,36 @@
         </w:rPr>
         <w:t>inzynierska</w:t>
       </w:r>
+      <w:bookmarkStart w:id="0" w:name="_GoBack"/>
+      <w:bookmarkEnd w:id="0"/>
       <w:proofErr w:type="spellEnd"/>
+    </w:p>
+    <w:p>
+      <w:pPr>
+        <w:tabs>
+          <w:tab w:val="left" w:pos="720"/>
+          <w:tab w:val="left" w:pos="1440"/>
+          <w:tab w:val="left" w:pos="2160"/>
+          <w:tab w:val="left" w:pos="2892"/>
+        </w:tabs>
+        <w:ind w:left="720"/>
+        <w:jc w:val="left"/>
+        <w:rPr>
+          <w:rFonts w:asciiTheme="majorHAnsi" w:hAnsiTheme="majorHAnsi"/>
+          <w:bCs/>
+          <w:color w:val="auto"/>
+          <w:sz w:val="22"/>
+        </w:rPr>
+      </w:pPr>
+      <w:r>
+        <w:rPr>
+          <w:rFonts w:asciiTheme="majorHAnsi" w:hAnsiTheme="majorHAnsi"/>
+          <w:bCs/>
+          <w:color w:val="auto"/>
+          <w:sz w:val="22"/>
+        </w:rPr>
+        <w:t xml:space="preserve">Ala ma kota a kot ma ale </w:t>
+      </w:r>
     </w:p>
     <w:p>
       <w:pPr>
@@ -1148,6 +1197,7 @@
           <w:color w:val="auto"/>
           <w:sz w:val="22"/>
         </w:rPr>
+        <w:lastRenderedPageBreak/>
         <w:t>3.1 Sugerow</w:t>
       </w:r>
       <w:r>
@@ -1326,7 +1376,6 @@
           <w:color w:val="auto"/>
           <w:sz w:val="22"/>
         </w:rPr>
-        <w:lastRenderedPageBreak/>
         <w:t xml:space="preserve">Rozdział 4. Aplikacja WWW </w:t>
       </w:r>
     </w:p>
@@ -1340,8 +1389,6 @@
           <w:sz w:val="22"/>
         </w:rPr>
       </w:pPr>
-      <w:bookmarkStart w:id="0" w:name="_GoBack"/>
-      <w:bookmarkEnd w:id="0"/>
       <w:r>
         <w:rPr>
           <w:rFonts w:asciiTheme="majorHAnsi" w:hAnsiTheme="majorHAnsi"/>
@@ -1552,7 +1599,7 @@
       </w:pPr>
     </w:p>
     <w:sectPr>
-      <w:pgSz w:w="12240" w:h="15840"/>
+      <w:pgSz w:w="15840" w:h="12240" w:orient="landscape"/>
       <w:pgMar w:top="1440" w:right="1440" w:bottom="1440" w:left="1440" w:header="720" w:footer="720" w:gutter="0"/>
       <w:cols w:space="720"/>
       <w:docGrid w:linePitch="360"/>

</xml_diff>